<commit_message>
atualizando o arquivo main.py add conexao com banco e menu
</commit_message>
<xml_diff>
--- a/Modulo_2/Banco/Aula_5/🧪 EXERCÍCIO AVALIATIVO.docx
+++ b/Modulo_2/Banco/Aula_5/🧪 EXERCÍCIO AVALIATIVO.docx
@@ -62,7 +62,15 @@
         <w:rPr>
           <w:rStyle w:val="Forte"/>
         </w:rPr>
-        <w:t>um único prontuário acadêmico</w:t>
+        <w:t>um</w:t>
+      </w:r>
+      <w:bookmarkStart w:id="0" w:name="_GoBack"/>
+      <w:bookmarkEnd w:id="0"/>
+      <w:r>
+        <w:rPr>
+          <w:rStyle w:val="Forte"/>
+        </w:rPr>
+        <w:t xml:space="preserve"> único prontuário acadêmico</w:t>
       </w:r>
       <w:r>
         <w:t>, onde ficam registradas suas informações acadêmicas gerais, como data de matrícula e situação (ativo, trancado, concluído). Esse prontuário pertence exclusivamente a um aluno.</w:t>
@@ -274,7 +282,174 @@
           <w:szCs w:val="24"/>
           <w:lang w:eastAsia="pt-BR"/>
         </w:rPr>
+        <w:t>:</w:t>
+      </w:r>
+    </w:p>
+    <w:p>
+      <w:pPr>
+        <w:numPr>
+          <w:ilvl w:val="2"/>
+          <w:numId w:val="1"/>
+        </w:numPr>
+        <w:spacing w:before="100" w:beforeAutospacing="1" w:after="100" w:afterAutospacing="1" w:line="240" w:lineRule="auto"/>
+        <w:rPr>
+          <w:rFonts w:ascii="Times New Roman" w:eastAsia="Times New Roman" w:hAnsi="Times New Roman" w:cs="Times New Roman"/>
+          <w:sz w:val="24"/>
+          <w:szCs w:val="24"/>
+          <w:lang w:eastAsia="pt-BR"/>
+        </w:rPr>
+      </w:pPr>
+      <w:r>
+        <w:rPr>
+          <w:rFonts w:ascii="Times New Roman" w:eastAsia="Times New Roman" w:hAnsi="Times New Roman" w:cs="Times New Roman"/>
+          <w:b/>
+          <w:bCs/>
+          <w:sz w:val="24"/>
+          <w:szCs w:val="24"/>
+          <w:lang w:eastAsia="pt-BR"/>
+        </w:rPr>
+        <w:t>Aluno;</w:t>
+      </w:r>
+    </w:p>
+    <w:p>
+      <w:pPr>
+        <w:numPr>
+          <w:ilvl w:val="2"/>
+          <w:numId w:val="1"/>
+        </w:numPr>
+        <w:spacing w:before="100" w:beforeAutospacing="1" w:after="100" w:afterAutospacing="1" w:line="240" w:lineRule="auto"/>
+        <w:rPr>
+          <w:rFonts w:ascii="Times New Roman" w:eastAsia="Times New Roman" w:hAnsi="Times New Roman" w:cs="Times New Roman"/>
+          <w:sz w:val="24"/>
+          <w:szCs w:val="24"/>
+          <w:lang w:eastAsia="pt-BR"/>
+        </w:rPr>
+      </w:pPr>
+      <w:r>
+        <w:rPr>
+          <w:rFonts w:ascii="Times New Roman" w:eastAsia="Times New Roman" w:hAnsi="Times New Roman" w:cs="Times New Roman"/>
+          <w:b/>
+          <w:bCs/>
+          <w:sz w:val="24"/>
+          <w:szCs w:val="24"/>
+          <w:lang w:eastAsia="pt-BR"/>
+        </w:rPr>
+        <w:t>Curso;</w:t>
+      </w:r>
+    </w:p>
+    <w:p>
+      <w:pPr>
+        <w:numPr>
+          <w:ilvl w:val="2"/>
+          <w:numId w:val="1"/>
+        </w:numPr>
+        <w:spacing w:before="100" w:beforeAutospacing="1" w:after="100" w:afterAutospacing="1" w:line="240" w:lineRule="auto"/>
+        <w:rPr>
+          <w:rFonts w:ascii="Times New Roman" w:eastAsia="Times New Roman" w:hAnsi="Times New Roman" w:cs="Times New Roman"/>
+          <w:sz w:val="24"/>
+          <w:szCs w:val="24"/>
+          <w:lang w:eastAsia="pt-BR"/>
+        </w:rPr>
+      </w:pPr>
+      <w:r>
+        <w:rPr>
+          <w:rFonts w:ascii="Times New Roman" w:eastAsia="Times New Roman" w:hAnsi="Times New Roman" w:cs="Times New Roman"/>
+          <w:b/>
+          <w:bCs/>
+          <w:sz w:val="24"/>
+          <w:szCs w:val="24"/>
+          <w:lang w:eastAsia="pt-BR"/>
+        </w:rPr>
+        <w:t>Professor;</w:t>
+      </w:r>
+    </w:p>
+    <w:p>
+      <w:pPr>
+        <w:numPr>
+          <w:ilvl w:val="2"/>
+          <w:numId w:val="1"/>
+        </w:numPr>
+        <w:spacing w:before="100" w:beforeAutospacing="1" w:after="100" w:afterAutospacing="1" w:line="240" w:lineRule="auto"/>
+        <w:rPr>
+          <w:rFonts w:ascii="Times New Roman" w:eastAsia="Times New Roman" w:hAnsi="Times New Roman" w:cs="Times New Roman"/>
+          <w:sz w:val="24"/>
+          <w:szCs w:val="24"/>
+          <w:lang w:eastAsia="pt-BR"/>
+        </w:rPr>
+      </w:pPr>
+      <w:proofErr w:type="spellStart"/>
+      <w:r>
+        <w:rPr>
+          <w:rFonts w:ascii="Times New Roman" w:eastAsia="Times New Roman" w:hAnsi="Times New Roman" w:cs="Times New Roman"/>
+          <w:b/>
+          <w:bCs/>
+          <w:sz w:val="24"/>
+          <w:szCs w:val="24"/>
+          <w:lang w:eastAsia="pt-BR"/>
+        </w:rPr>
+        <w:t>Prontuario</w:t>
+      </w:r>
+      <w:proofErr w:type="spellEnd"/>
+      <w:r>
+        <w:rPr>
+          <w:rFonts w:ascii="Times New Roman" w:eastAsia="Times New Roman" w:hAnsi="Times New Roman" w:cs="Times New Roman"/>
+          <w:b/>
+          <w:bCs/>
+          <w:sz w:val="24"/>
+          <w:szCs w:val="24"/>
+          <w:lang w:eastAsia="pt-BR"/>
+        </w:rPr>
+        <w:t xml:space="preserve"> </w:t>
+      </w:r>
+      <w:proofErr w:type="spellStart"/>
+      <w:r>
+        <w:rPr>
+          <w:rFonts w:ascii="Times New Roman" w:eastAsia="Times New Roman" w:hAnsi="Times New Roman" w:cs="Times New Roman"/>
+          <w:b/>
+          <w:bCs/>
+          <w:sz w:val="24"/>
+          <w:szCs w:val="24"/>
+          <w:lang w:eastAsia="pt-BR"/>
+        </w:rPr>
+        <w:t>Academico</w:t>
+      </w:r>
+      <w:proofErr w:type="spellEnd"/>
+      <w:r>
+        <w:rPr>
+          <w:rFonts w:ascii="Times New Roman" w:eastAsia="Times New Roman" w:hAnsi="Times New Roman" w:cs="Times New Roman"/>
+          <w:b/>
+          <w:bCs/>
+          <w:sz w:val="24"/>
+          <w:szCs w:val="24"/>
+          <w:lang w:eastAsia="pt-BR"/>
+        </w:rPr>
         <w:t>;</w:t>
+      </w:r>
+    </w:p>
+    <w:p>
+      <w:pPr>
+        <w:numPr>
+          <w:ilvl w:val="2"/>
+          <w:numId w:val="1"/>
+        </w:numPr>
+        <w:spacing w:before="100" w:beforeAutospacing="1" w:after="100" w:afterAutospacing="1" w:line="240" w:lineRule="auto"/>
+        <w:rPr>
+          <w:rFonts w:ascii="Times New Roman" w:eastAsia="Times New Roman" w:hAnsi="Times New Roman" w:cs="Times New Roman"/>
+          <w:sz w:val="24"/>
+          <w:szCs w:val="24"/>
+          <w:lang w:eastAsia="pt-BR"/>
+        </w:rPr>
+      </w:pPr>
+      <w:r>
+        <w:rPr>
+          <w:rFonts w:ascii="Times New Roman" w:eastAsia="Times New Roman" w:hAnsi="Times New Roman" w:cs="Times New Roman"/>
+          <w:b/>
+          <w:bCs/>
+          <w:sz w:val="24"/>
+          <w:szCs w:val="24"/>
+          <w:lang w:eastAsia="pt-BR"/>
+        </w:rPr>
+        <w:t>Contrato Trabalho.</w:t>
       </w:r>
     </w:p>
     <w:p>
@@ -327,8 +502,850 @@
           <w:szCs w:val="24"/>
           <w:lang w:eastAsia="pt-BR"/>
         </w:rPr>
-        <w:t>.</w:t>
-      </w:r>
+        <w:t>:</w:t>
+      </w:r>
+    </w:p>
+    <w:p>
+      <w:pPr>
+        <w:numPr>
+          <w:ilvl w:val="2"/>
+          <w:numId w:val="1"/>
+        </w:numPr>
+        <w:spacing w:before="100" w:beforeAutospacing="1" w:after="100" w:afterAutospacing="1" w:line="240" w:lineRule="auto"/>
+        <w:rPr>
+          <w:rFonts w:ascii="Times New Roman" w:eastAsia="Times New Roman" w:hAnsi="Times New Roman" w:cs="Times New Roman"/>
+          <w:sz w:val="24"/>
+          <w:szCs w:val="24"/>
+          <w:lang w:eastAsia="pt-BR"/>
+        </w:rPr>
+      </w:pPr>
+      <w:r>
+        <w:rPr>
+          <w:rFonts w:ascii="Times New Roman" w:eastAsia="Times New Roman" w:hAnsi="Times New Roman" w:cs="Times New Roman"/>
+          <w:b/>
+          <w:bCs/>
+          <w:sz w:val="24"/>
+          <w:szCs w:val="24"/>
+          <w:lang w:eastAsia="pt-BR"/>
+        </w:rPr>
+        <w:t>Aluno;</w:t>
+      </w:r>
+    </w:p>
+    <w:p>
+      <w:pPr>
+        <w:numPr>
+          <w:ilvl w:val="3"/>
+          <w:numId w:val="1"/>
+        </w:numPr>
+        <w:spacing w:before="100" w:beforeAutospacing="1" w:after="100" w:afterAutospacing="1" w:line="240" w:lineRule="auto"/>
+        <w:rPr>
+          <w:rFonts w:ascii="Times New Roman" w:eastAsia="Times New Roman" w:hAnsi="Times New Roman" w:cs="Times New Roman"/>
+          <w:sz w:val="24"/>
+          <w:szCs w:val="24"/>
+          <w:lang w:eastAsia="pt-BR"/>
+        </w:rPr>
+      </w:pPr>
+      <w:proofErr w:type="spellStart"/>
+      <w:r>
+        <w:rPr>
+          <w:rFonts w:ascii="Times New Roman" w:eastAsia="Times New Roman" w:hAnsi="Times New Roman" w:cs="Times New Roman"/>
+          <w:b/>
+          <w:bCs/>
+          <w:sz w:val="24"/>
+          <w:szCs w:val="24"/>
+          <w:lang w:eastAsia="pt-BR"/>
+        </w:rPr>
+        <w:t>Id_</w:t>
+      </w:r>
+      <w:proofErr w:type="gramStart"/>
+      <w:r>
+        <w:rPr>
+          <w:rFonts w:ascii="Times New Roman" w:eastAsia="Times New Roman" w:hAnsi="Times New Roman" w:cs="Times New Roman"/>
+          <w:b/>
+          <w:bCs/>
+          <w:sz w:val="24"/>
+          <w:szCs w:val="24"/>
+          <w:lang w:eastAsia="pt-BR"/>
+        </w:rPr>
+        <w:t>aluno</w:t>
+      </w:r>
+      <w:proofErr w:type="spellEnd"/>
+      <w:r>
+        <w:rPr>
+          <w:rFonts w:ascii="Times New Roman" w:eastAsia="Times New Roman" w:hAnsi="Times New Roman" w:cs="Times New Roman"/>
+          <w:b/>
+          <w:bCs/>
+          <w:sz w:val="24"/>
+          <w:szCs w:val="24"/>
+          <w:lang w:eastAsia="pt-BR"/>
+        </w:rPr>
+        <w:t>(</w:t>
+      </w:r>
+      <w:proofErr w:type="gramEnd"/>
+      <w:r>
+        <w:rPr>
+          <w:rFonts w:ascii="Times New Roman" w:eastAsia="Times New Roman" w:hAnsi="Times New Roman" w:cs="Times New Roman"/>
+          <w:b/>
+          <w:bCs/>
+          <w:sz w:val="24"/>
+          <w:szCs w:val="24"/>
+          <w:lang w:eastAsia="pt-BR"/>
+        </w:rPr>
+        <w:t>PK);</w:t>
+      </w:r>
+    </w:p>
+    <w:p>
+      <w:pPr>
+        <w:numPr>
+          <w:ilvl w:val="3"/>
+          <w:numId w:val="1"/>
+        </w:numPr>
+        <w:spacing w:before="100" w:beforeAutospacing="1" w:after="100" w:afterAutospacing="1" w:line="240" w:lineRule="auto"/>
+        <w:rPr>
+          <w:rFonts w:ascii="Times New Roman" w:eastAsia="Times New Roman" w:hAnsi="Times New Roman" w:cs="Times New Roman"/>
+          <w:sz w:val="24"/>
+          <w:szCs w:val="24"/>
+          <w:lang w:eastAsia="pt-BR"/>
+        </w:rPr>
+      </w:pPr>
+      <w:r>
+        <w:rPr>
+          <w:rFonts w:ascii="Times New Roman" w:eastAsia="Times New Roman" w:hAnsi="Times New Roman" w:cs="Times New Roman"/>
+          <w:b/>
+          <w:bCs/>
+          <w:sz w:val="24"/>
+          <w:szCs w:val="24"/>
+          <w:lang w:eastAsia="pt-BR"/>
+        </w:rPr>
+        <w:t>CPF;</w:t>
+      </w:r>
+    </w:p>
+    <w:p>
+      <w:pPr>
+        <w:numPr>
+          <w:ilvl w:val="3"/>
+          <w:numId w:val="1"/>
+        </w:numPr>
+        <w:spacing w:before="100" w:beforeAutospacing="1" w:after="100" w:afterAutospacing="1" w:line="240" w:lineRule="auto"/>
+        <w:rPr>
+          <w:rFonts w:ascii="Times New Roman" w:eastAsia="Times New Roman" w:hAnsi="Times New Roman" w:cs="Times New Roman"/>
+          <w:sz w:val="24"/>
+          <w:szCs w:val="24"/>
+          <w:lang w:eastAsia="pt-BR"/>
+        </w:rPr>
+      </w:pPr>
+      <w:r>
+        <w:rPr>
+          <w:rFonts w:ascii="Times New Roman" w:eastAsia="Times New Roman" w:hAnsi="Times New Roman" w:cs="Times New Roman"/>
+          <w:b/>
+          <w:bCs/>
+          <w:sz w:val="24"/>
+          <w:szCs w:val="24"/>
+          <w:lang w:eastAsia="pt-BR"/>
+        </w:rPr>
+        <w:t>Nome;</w:t>
+      </w:r>
+    </w:p>
+    <w:p>
+      <w:pPr>
+        <w:numPr>
+          <w:ilvl w:val="3"/>
+          <w:numId w:val="1"/>
+        </w:numPr>
+        <w:spacing w:before="100" w:beforeAutospacing="1" w:after="100" w:afterAutospacing="1" w:line="240" w:lineRule="auto"/>
+        <w:rPr>
+          <w:rFonts w:ascii="Times New Roman" w:eastAsia="Times New Roman" w:hAnsi="Times New Roman" w:cs="Times New Roman"/>
+          <w:sz w:val="24"/>
+          <w:szCs w:val="24"/>
+          <w:lang w:eastAsia="pt-BR"/>
+        </w:rPr>
+      </w:pPr>
+      <w:r>
+        <w:rPr>
+          <w:rFonts w:ascii="Times New Roman" w:eastAsia="Times New Roman" w:hAnsi="Times New Roman" w:cs="Times New Roman"/>
+          <w:b/>
+          <w:bCs/>
+          <w:sz w:val="24"/>
+          <w:szCs w:val="24"/>
+          <w:lang w:eastAsia="pt-BR"/>
+        </w:rPr>
+        <w:t>Sexo;</w:t>
+      </w:r>
+    </w:p>
+    <w:p>
+      <w:pPr>
+        <w:numPr>
+          <w:ilvl w:val="3"/>
+          <w:numId w:val="1"/>
+        </w:numPr>
+        <w:spacing w:before="100" w:beforeAutospacing="1" w:after="100" w:afterAutospacing="1" w:line="240" w:lineRule="auto"/>
+        <w:rPr>
+          <w:rFonts w:ascii="Times New Roman" w:eastAsia="Times New Roman" w:hAnsi="Times New Roman" w:cs="Times New Roman"/>
+          <w:sz w:val="24"/>
+          <w:szCs w:val="24"/>
+          <w:lang w:eastAsia="pt-BR"/>
+        </w:rPr>
+      </w:pPr>
+      <w:r>
+        <w:rPr>
+          <w:rFonts w:ascii="Times New Roman" w:eastAsia="Times New Roman" w:hAnsi="Times New Roman" w:cs="Times New Roman"/>
+          <w:b/>
+          <w:bCs/>
+          <w:sz w:val="24"/>
+          <w:szCs w:val="24"/>
+          <w:lang w:eastAsia="pt-BR"/>
+        </w:rPr>
+        <w:t>Matricula</w:t>
+      </w:r>
+    </w:p>
+    <w:p>
+      <w:pPr>
+        <w:numPr>
+          <w:ilvl w:val="3"/>
+          <w:numId w:val="1"/>
+        </w:numPr>
+        <w:spacing w:before="100" w:beforeAutospacing="1" w:after="100" w:afterAutospacing="1" w:line="240" w:lineRule="auto"/>
+        <w:rPr>
+          <w:rFonts w:ascii="Times New Roman" w:eastAsia="Times New Roman" w:hAnsi="Times New Roman" w:cs="Times New Roman"/>
+          <w:sz w:val="24"/>
+          <w:szCs w:val="24"/>
+          <w:lang w:eastAsia="pt-BR"/>
+        </w:rPr>
+      </w:pPr>
+      <w:proofErr w:type="spellStart"/>
+      <w:proofErr w:type="gramStart"/>
+      <w:r>
+        <w:rPr>
+          <w:rFonts w:ascii="Times New Roman" w:eastAsia="Times New Roman" w:hAnsi="Times New Roman" w:cs="Times New Roman"/>
+          <w:sz w:val="24"/>
+          <w:szCs w:val="24"/>
+          <w:lang w:eastAsia="pt-BR"/>
+        </w:rPr>
+        <w:t>data</w:t>
+      </w:r>
+      <w:proofErr w:type="gramEnd"/>
+      <w:r>
+        <w:rPr>
+          <w:rFonts w:ascii="Times New Roman" w:eastAsia="Times New Roman" w:hAnsi="Times New Roman" w:cs="Times New Roman"/>
+          <w:sz w:val="24"/>
+          <w:szCs w:val="24"/>
+          <w:lang w:eastAsia="pt-BR"/>
+        </w:rPr>
+        <w:t>_nascimento</w:t>
+      </w:r>
+      <w:proofErr w:type="spellEnd"/>
+    </w:p>
+    <w:p>
+      <w:pPr>
+        <w:numPr>
+          <w:ilvl w:val="2"/>
+          <w:numId w:val="1"/>
+        </w:numPr>
+        <w:spacing w:before="100" w:beforeAutospacing="1" w:after="100" w:afterAutospacing="1" w:line="240" w:lineRule="auto"/>
+        <w:rPr>
+          <w:rFonts w:ascii="Times New Roman" w:eastAsia="Times New Roman" w:hAnsi="Times New Roman" w:cs="Times New Roman"/>
+          <w:sz w:val="24"/>
+          <w:szCs w:val="24"/>
+          <w:lang w:eastAsia="pt-BR"/>
+        </w:rPr>
+      </w:pPr>
+      <w:r>
+        <w:rPr>
+          <w:rFonts w:ascii="Times New Roman" w:eastAsia="Times New Roman" w:hAnsi="Times New Roman" w:cs="Times New Roman"/>
+          <w:b/>
+          <w:bCs/>
+          <w:sz w:val="24"/>
+          <w:szCs w:val="24"/>
+          <w:lang w:eastAsia="pt-BR"/>
+        </w:rPr>
+        <w:t>Curso;</w:t>
+      </w:r>
+    </w:p>
+    <w:p>
+      <w:pPr>
+        <w:numPr>
+          <w:ilvl w:val="3"/>
+          <w:numId w:val="1"/>
+        </w:numPr>
+        <w:spacing w:before="100" w:beforeAutospacing="1" w:after="100" w:afterAutospacing="1" w:line="240" w:lineRule="auto"/>
+        <w:rPr>
+          <w:rFonts w:ascii="Times New Roman" w:eastAsia="Times New Roman" w:hAnsi="Times New Roman" w:cs="Times New Roman"/>
+          <w:sz w:val="24"/>
+          <w:szCs w:val="24"/>
+          <w:lang w:eastAsia="pt-BR"/>
+        </w:rPr>
+      </w:pPr>
+      <w:proofErr w:type="spellStart"/>
+      <w:r>
+        <w:rPr>
+          <w:rFonts w:ascii="Times New Roman" w:eastAsia="Times New Roman" w:hAnsi="Times New Roman" w:cs="Times New Roman"/>
+          <w:sz w:val="24"/>
+          <w:szCs w:val="24"/>
+          <w:lang w:eastAsia="pt-BR"/>
+        </w:rPr>
+        <w:t>Id_curso</w:t>
+      </w:r>
+      <w:proofErr w:type="spellEnd"/>
+      <w:r>
+        <w:rPr>
+          <w:rFonts w:ascii="Times New Roman" w:eastAsia="Times New Roman" w:hAnsi="Times New Roman" w:cs="Times New Roman"/>
+          <w:sz w:val="24"/>
+          <w:szCs w:val="24"/>
+          <w:lang w:eastAsia="pt-BR"/>
+        </w:rPr>
+        <w:t xml:space="preserve"> (PK);</w:t>
+      </w:r>
+    </w:p>
+    <w:p>
+      <w:pPr>
+        <w:numPr>
+          <w:ilvl w:val="3"/>
+          <w:numId w:val="1"/>
+        </w:numPr>
+        <w:spacing w:before="100" w:beforeAutospacing="1" w:after="100" w:afterAutospacing="1" w:line="240" w:lineRule="auto"/>
+        <w:rPr>
+          <w:rFonts w:ascii="Times New Roman" w:eastAsia="Times New Roman" w:hAnsi="Times New Roman" w:cs="Times New Roman"/>
+          <w:sz w:val="24"/>
+          <w:szCs w:val="24"/>
+          <w:lang w:eastAsia="pt-BR"/>
+        </w:rPr>
+      </w:pPr>
+      <w:r>
+        <w:rPr>
+          <w:rFonts w:ascii="Times New Roman" w:eastAsia="Times New Roman" w:hAnsi="Times New Roman" w:cs="Times New Roman"/>
+          <w:sz w:val="24"/>
+          <w:szCs w:val="24"/>
+          <w:lang w:eastAsia="pt-BR"/>
+        </w:rPr>
+        <w:t>Nome;</w:t>
+      </w:r>
+    </w:p>
+    <w:p>
+      <w:pPr>
+        <w:numPr>
+          <w:ilvl w:val="3"/>
+          <w:numId w:val="1"/>
+        </w:numPr>
+        <w:spacing w:before="100" w:beforeAutospacing="1" w:after="100" w:afterAutospacing="1" w:line="240" w:lineRule="auto"/>
+        <w:rPr>
+          <w:rFonts w:ascii="Times New Roman" w:eastAsia="Times New Roman" w:hAnsi="Times New Roman" w:cs="Times New Roman"/>
+          <w:sz w:val="24"/>
+          <w:szCs w:val="24"/>
+          <w:lang w:eastAsia="pt-BR"/>
+        </w:rPr>
+      </w:pPr>
+      <w:r>
+        <w:rPr>
+          <w:rFonts w:ascii="Times New Roman" w:eastAsia="Times New Roman" w:hAnsi="Times New Roman" w:cs="Times New Roman"/>
+          <w:sz w:val="24"/>
+          <w:szCs w:val="24"/>
+          <w:lang w:eastAsia="pt-BR"/>
+        </w:rPr>
+        <w:t>Carga Horária;</w:t>
+      </w:r>
+    </w:p>
+    <w:p>
+      <w:pPr>
+        <w:numPr>
+          <w:ilvl w:val="2"/>
+          <w:numId w:val="1"/>
+        </w:numPr>
+        <w:spacing w:before="100" w:beforeAutospacing="1" w:after="100" w:afterAutospacing="1" w:line="240" w:lineRule="auto"/>
+        <w:rPr>
+          <w:rFonts w:ascii="Times New Roman" w:eastAsia="Times New Roman" w:hAnsi="Times New Roman" w:cs="Times New Roman"/>
+          <w:sz w:val="24"/>
+          <w:szCs w:val="24"/>
+          <w:lang w:eastAsia="pt-BR"/>
+        </w:rPr>
+      </w:pPr>
+      <w:r>
+        <w:rPr>
+          <w:rFonts w:ascii="Times New Roman" w:eastAsia="Times New Roman" w:hAnsi="Times New Roman" w:cs="Times New Roman"/>
+          <w:b/>
+          <w:bCs/>
+          <w:sz w:val="24"/>
+          <w:szCs w:val="24"/>
+          <w:lang w:eastAsia="pt-BR"/>
+        </w:rPr>
+        <w:t>Professor</w:t>
+      </w:r>
+    </w:p>
+    <w:p>
+      <w:pPr>
+        <w:numPr>
+          <w:ilvl w:val="3"/>
+          <w:numId w:val="1"/>
+        </w:numPr>
+        <w:spacing w:before="100" w:beforeAutospacing="1" w:after="100" w:afterAutospacing="1" w:line="240" w:lineRule="auto"/>
+        <w:rPr>
+          <w:rFonts w:ascii="Times New Roman" w:eastAsia="Times New Roman" w:hAnsi="Times New Roman" w:cs="Times New Roman"/>
+          <w:sz w:val="24"/>
+          <w:szCs w:val="24"/>
+          <w:lang w:eastAsia="pt-BR"/>
+        </w:rPr>
+      </w:pPr>
+      <w:proofErr w:type="spellStart"/>
+      <w:r>
+        <w:rPr>
+          <w:rFonts w:ascii="Times New Roman" w:eastAsia="Times New Roman" w:hAnsi="Times New Roman" w:cs="Times New Roman"/>
+          <w:sz w:val="24"/>
+          <w:szCs w:val="24"/>
+          <w:lang w:eastAsia="pt-BR"/>
+        </w:rPr>
+        <w:t>Id_professor</w:t>
+      </w:r>
+      <w:proofErr w:type="spellEnd"/>
+      <w:r>
+        <w:rPr>
+          <w:rFonts w:ascii="Times New Roman" w:eastAsia="Times New Roman" w:hAnsi="Times New Roman" w:cs="Times New Roman"/>
+          <w:sz w:val="24"/>
+          <w:szCs w:val="24"/>
+          <w:lang w:eastAsia="pt-BR"/>
+        </w:rPr>
+        <w:t xml:space="preserve"> (PK);</w:t>
+      </w:r>
+    </w:p>
+    <w:p>
+      <w:pPr>
+        <w:numPr>
+          <w:ilvl w:val="3"/>
+          <w:numId w:val="1"/>
+        </w:numPr>
+        <w:spacing w:before="100" w:beforeAutospacing="1" w:after="100" w:afterAutospacing="1" w:line="240" w:lineRule="auto"/>
+        <w:rPr>
+          <w:rFonts w:ascii="Times New Roman" w:eastAsia="Times New Roman" w:hAnsi="Times New Roman" w:cs="Times New Roman"/>
+          <w:sz w:val="24"/>
+          <w:szCs w:val="24"/>
+          <w:lang w:eastAsia="pt-BR"/>
+        </w:rPr>
+      </w:pPr>
+      <w:r>
+        <w:rPr>
+          <w:rFonts w:ascii="Times New Roman" w:eastAsia="Times New Roman" w:hAnsi="Times New Roman" w:cs="Times New Roman"/>
+          <w:sz w:val="24"/>
+          <w:szCs w:val="24"/>
+          <w:lang w:eastAsia="pt-BR"/>
+        </w:rPr>
+        <w:t>Nome;</w:t>
+      </w:r>
+    </w:p>
+    <w:p>
+      <w:pPr>
+        <w:numPr>
+          <w:ilvl w:val="3"/>
+          <w:numId w:val="1"/>
+        </w:numPr>
+        <w:spacing w:before="100" w:beforeAutospacing="1" w:after="100" w:afterAutospacing="1" w:line="240" w:lineRule="auto"/>
+        <w:rPr>
+          <w:rFonts w:ascii="Times New Roman" w:eastAsia="Times New Roman" w:hAnsi="Times New Roman" w:cs="Times New Roman"/>
+          <w:sz w:val="24"/>
+          <w:szCs w:val="24"/>
+          <w:lang w:eastAsia="pt-BR"/>
+        </w:rPr>
+      </w:pPr>
+      <w:r>
+        <w:rPr>
+          <w:rFonts w:ascii="Times New Roman" w:eastAsia="Times New Roman" w:hAnsi="Times New Roman" w:cs="Times New Roman"/>
+          <w:sz w:val="24"/>
+          <w:szCs w:val="24"/>
+          <w:lang w:eastAsia="pt-BR"/>
+        </w:rPr>
+        <w:lastRenderedPageBreak/>
+        <w:t>Sexo</w:t>
+      </w:r>
+      <w:r>
+        <w:rPr>
+          <w:rFonts w:ascii="Times New Roman" w:eastAsia="Times New Roman" w:hAnsi="Times New Roman" w:cs="Times New Roman"/>
+          <w:sz w:val="24"/>
+          <w:szCs w:val="24"/>
+          <w:lang w:eastAsia="pt-BR"/>
+        </w:rPr>
+        <w:t>;</w:t>
+      </w:r>
+    </w:p>
+    <w:p>
+      <w:pPr>
+        <w:numPr>
+          <w:ilvl w:val="3"/>
+          <w:numId w:val="1"/>
+        </w:numPr>
+        <w:spacing w:before="100" w:beforeAutospacing="1" w:after="100" w:afterAutospacing="1" w:line="240" w:lineRule="auto"/>
+        <w:rPr>
+          <w:rFonts w:ascii="Times New Roman" w:eastAsia="Times New Roman" w:hAnsi="Times New Roman" w:cs="Times New Roman"/>
+          <w:sz w:val="24"/>
+          <w:szCs w:val="24"/>
+          <w:lang w:eastAsia="pt-BR"/>
+        </w:rPr>
+      </w:pPr>
+      <w:r>
+        <w:rPr>
+          <w:rFonts w:ascii="Times New Roman" w:eastAsia="Times New Roman" w:hAnsi="Times New Roman" w:cs="Times New Roman"/>
+          <w:sz w:val="24"/>
+          <w:szCs w:val="24"/>
+          <w:lang w:eastAsia="pt-BR"/>
+        </w:rPr>
+        <w:t>Titulação;</w:t>
+      </w:r>
+    </w:p>
+    <w:p>
+      <w:pPr>
+        <w:numPr>
+          <w:ilvl w:val="2"/>
+          <w:numId w:val="1"/>
+        </w:numPr>
+        <w:spacing w:before="100" w:beforeAutospacing="1" w:after="100" w:afterAutospacing="1" w:line="240" w:lineRule="auto"/>
+        <w:rPr>
+          <w:rFonts w:ascii="Times New Roman" w:eastAsia="Times New Roman" w:hAnsi="Times New Roman" w:cs="Times New Roman"/>
+          <w:sz w:val="24"/>
+          <w:szCs w:val="24"/>
+          <w:lang w:eastAsia="pt-BR"/>
+        </w:rPr>
+      </w:pPr>
+    </w:p>
+    <w:p>
+      <w:pPr>
+        <w:numPr>
+          <w:ilvl w:val="2"/>
+          <w:numId w:val="1"/>
+        </w:numPr>
+        <w:spacing w:before="100" w:beforeAutospacing="1" w:after="100" w:afterAutospacing="1" w:line="240" w:lineRule="auto"/>
+        <w:rPr>
+          <w:rFonts w:ascii="Times New Roman" w:eastAsia="Times New Roman" w:hAnsi="Times New Roman" w:cs="Times New Roman"/>
+          <w:sz w:val="24"/>
+          <w:szCs w:val="24"/>
+          <w:lang w:eastAsia="pt-BR"/>
+        </w:rPr>
+      </w:pPr>
+      <w:proofErr w:type="spellStart"/>
+      <w:r>
+        <w:rPr>
+          <w:rFonts w:ascii="Times New Roman" w:eastAsia="Times New Roman" w:hAnsi="Times New Roman" w:cs="Times New Roman"/>
+          <w:b/>
+          <w:bCs/>
+          <w:sz w:val="24"/>
+          <w:szCs w:val="24"/>
+          <w:lang w:eastAsia="pt-BR"/>
+        </w:rPr>
+        <w:t>Prontuario</w:t>
+      </w:r>
+      <w:proofErr w:type="spellEnd"/>
+      <w:r>
+        <w:rPr>
+          <w:rFonts w:ascii="Times New Roman" w:eastAsia="Times New Roman" w:hAnsi="Times New Roman" w:cs="Times New Roman"/>
+          <w:b/>
+          <w:bCs/>
+          <w:sz w:val="24"/>
+          <w:szCs w:val="24"/>
+          <w:lang w:eastAsia="pt-BR"/>
+        </w:rPr>
+        <w:t xml:space="preserve"> </w:t>
+      </w:r>
+      <w:proofErr w:type="spellStart"/>
+      <w:r>
+        <w:rPr>
+          <w:rFonts w:ascii="Times New Roman" w:eastAsia="Times New Roman" w:hAnsi="Times New Roman" w:cs="Times New Roman"/>
+          <w:b/>
+          <w:bCs/>
+          <w:sz w:val="24"/>
+          <w:szCs w:val="24"/>
+          <w:lang w:eastAsia="pt-BR"/>
+        </w:rPr>
+        <w:t>Academico</w:t>
+      </w:r>
+      <w:proofErr w:type="spellEnd"/>
+      <w:r>
+        <w:rPr>
+          <w:rFonts w:ascii="Times New Roman" w:eastAsia="Times New Roman" w:hAnsi="Times New Roman" w:cs="Times New Roman"/>
+          <w:b/>
+          <w:bCs/>
+          <w:sz w:val="24"/>
+          <w:szCs w:val="24"/>
+          <w:lang w:eastAsia="pt-BR"/>
+        </w:rPr>
+        <w:t>;</w:t>
+      </w:r>
+    </w:p>
+    <w:p>
+      <w:pPr>
+        <w:numPr>
+          <w:ilvl w:val="3"/>
+          <w:numId w:val="1"/>
+        </w:numPr>
+        <w:spacing w:before="100" w:beforeAutospacing="1" w:after="100" w:afterAutospacing="1" w:line="240" w:lineRule="auto"/>
+        <w:rPr>
+          <w:rFonts w:ascii="Times New Roman" w:eastAsia="Times New Roman" w:hAnsi="Times New Roman" w:cs="Times New Roman"/>
+          <w:sz w:val="24"/>
+          <w:szCs w:val="24"/>
+          <w:lang w:eastAsia="pt-BR"/>
+        </w:rPr>
+      </w:pPr>
+      <w:proofErr w:type="spellStart"/>
+      <w:r>
+        <w:rPr>
+          <w:rFonts w:ascii="Times New Roman" w:eastAsia="Times New Roman" w:hAnsi="Times New Roman" w:cs="Times New Roman"/>
+          <w:sz w:val="24"/>
+          <w:szCs w:val="24"/>
+          <w:lang w:eastAsia="pt-BR"/>
+        </w:rPr>
+        <w:t>Id_pro</w:t>
+      </w:r>
+      <w:r>
+        <w:rPr>
+          <w:rFonts w:ascii="Times New Roman" w:eastAsia="Times New Roman" w:hAnsi="Times New Roman" w:cs="Times New Roman"/>
+          <w:sz w:val="24"/>
+          <w:szCs w:val="24"/>
+          <w:lang w:eastAsia="pt-BR"/>
+        </w:rPr>
+        <w:t>ntuario</w:t>
+      </w:r>
+      <w:proofErr w:type="spellEnd"/>
+      <w:r>
+        <w:rPr>
+          <w:rFonts w:ascii="Times New Roman" w:eastAsia="Times New Roman" w:hAnsi="Times New Roman" w:cs="Times New Roman"/>
+          <w:sz w:val="24"/>
+          <w:szCs w:val="24"/>
+          <w:lang w:eastAsia="pt-BR"/>
+        </w:rPr>
+        <w:t xml:space="preserve"> (PK);</w:t>
+      </w:r>
+    </w:p>
+    <w:p>
+      <w:pPr>
+        <w:numPr>
+          <w:ilvl w:val="3"/>
+          <w:numId w:val="1"/>
+        </w:numPr>
+        <w:spacing w:before="100" w:beforeAutospacing="1" w:after="100" w:afterAutospacing="1" w:line="240" w:lineRule="auto"/>
+        <w:rPr>
+          <w:rFonts w:ascii="Times New Roman" w:eastAsia="Times New Roman" w:hAnsi="Times New Roman" w:cs="Times New Roman"/>
+          <w:sz w:val="24"/>
+          <w:szCs w:val="24"/>
+          <w:lang w:eastAsia="pt-BR"/>
+        </w:rPr>
+      </w:pPr>
+      <w:r>
+        <w:rPr>
+          <w:rFonts w:ascii="Times New Roman" w:eastAsia="Times New Roman" w:hAnsi="Times New Roman" w:cs="Times New Roman"/>
+          <w:sz w:val="24"/>
+          <w:szCs w:val="24"/>
+          <w:lang w:eastAsia="pt-BR"/>
+        </w:rPr>
+        <w:t>Data de Matrícula</w:t>
+      </w:r>
+      <w:r>
+        <w:rPr>
+          <w:rFonts w:ascii="Times New Roman" w:eastAsia="Times New Roman" w:hAnsi="Times New Roman" w:cs="Times New Roman"/>
+          <w:sz w:val="24"/>
+          <w:szCs w:val="24"/>
+          <w:lang w:eastAsia="pt-BR"/>
+        </w:rPr>
+        <w:t>;</w:t>
+      </w:r>
+    </w:p>
+    <w:p>
+      <w:pPr>
+        <w:numPr>
+          <w:ilvl w:val="3"/>
+          <w:numId w:val="1"/>
+        </w:numPr>
+        <w:spacing w:before="100" w:beforeAutospacing="1" w:after="100" w:afterAutospacing="1" w:line="240" w:lineRule="auto"/>
+        <w:rPr>
+          <w:rFonts w:ascii="Times New Roman" w:eastAsia="Times New Roman" w:hAnsi="Times New Roman" w:cs="Times New Roman"/>
+          <w:sz w:val="24"/>
+          <w:szCs w:val="24"/>
+          <w:lang w:eastAsia="pt-BR"/>
+        </w:rPr>
+      </w:pPr>
+      <w:r>
+        <w:t>S</w:t>
+      </w:r>
+      <w:r>
+        <w:t>ituação</w:t>
+      </w:r>
+      <w:r>
+        <w:rPr>
+          <w:rFonts w:ascii="Times New Roman" w:eastAsia="Times New Roman" w:hAnsi="Times New Roman" w:cs="Times New Roman"/>
+          <w:sz w:val="24"/>
+          <w:szCs w:val="24"/>
+          <w:lang w:eastAsia="pt-BR"/>
+        </w:rPr>
+        <w:t>;</w:t>
+      </w:r>
+    </w:p>
+    <w:p>
+      <w:pPr>
+        <w:numPr>
+          <w:ilvl w:val="2"/>
+          <w:numId w:val="1"/>
+        </w:numPr>
+        <w:spacing w:before="100" w:beforeAutospacing="1" w:after="100" w:afterAutospacing="1" w:line="240" w:lineRule="auto"/>
+        <w:rPr>
+          <w:rFonts w:ascii="Times New Roman" w:eastAsia="Times New Roman" w:hAnsi="Times New Roman" w:cs="Times New Roman"/>
+          <w:sz w:val="24"/>
+          <w:szCs w:val="24"/>
+          <w:lang w:eastAsia="pt-BR"/>
+        </w:rPr>
+      </w:pPr>
+    </w:p>
+    <w:p>
+      <w:pPr>
+        <w:numPr>
+          <w:ilvl w:val="2"/>
+          <w:numId w:val="1"/>
+        </w:numPr>
+        <w:spacing w:before="100" w:beforeAutospacing="1" w:after="100" w:afterAutospacing="1" w:line="240" w:lineRule="auto"/>
+        <w:rPr>
+          <w:rFonts w:ascii="Times New Roman" w:eastAsia="Times New Roman" w:hAnsi="Times New Roman" w:cs="Times New Roman"/>
+          <w:sz w:val="24"/>
+          <w:szCs w:val="24"/>
+          <w:lang w:eastAsia="pt-BR"/>
+        </w:rPr>
+      </w:pPr>
+      <w:r>
+        <w:rPr>
+          <w:rFonts w:ascii="Times New Roman" w:eastAsia="Times New Roman" w:hAnsi="Times New Roman" w:cs="Times New Roman"/>
+          <w:b/>
+          <w:bCs/>
+          <w:sz w:val="24"/>
+          <w:szCs w:val="24"/>
+          <w:lang w:eastAsia="pt-BR"/>
+        </w:rPr>
+        <w:t>Contrato Trabalho</w:t>
+      </w:r>
+    </w:p>
+    <w:p>
+      <w:pPr>
+        <w:numPr>
+          <w:ilvl w:val="3"/>
+          <w:numId w:val="1"/>
+        </w:numPr>
+        <w:spacing w:before="100" w:beforeAutospacing="1" w:after="100" w:afterAutospacing="1" w:line="240" w:lineRule="auto"/>
+        <w:rPr>
+          <w:rFonts w:ascii="Times New Roman" w:eastAsia="Times New Roman" w:hAnsi="Times New Roman" w:cs="Times New Roman"/>
+          <w:sz w:val="24"/>
+          <w:szCs w:val="24"/>
+          <w:lang w:eastAsia="pt-BR"/>
+        </w:rPr>
+      </w:pPr>
+      <w:proofErr w:type="spellStart"/>
+      <w:r>
+        <w:rPr>
+          <w:rFonts w:ascii="Times New Roman" w:eastAsia="Times New Roman" w:hAnsi="Times New Roman" w:cs="Times New Roman"/>
+          <w:sz w:val="24"/>
+          <w:szCs w:val="24"/>
+          <w:lang w:eastAsia="pt-BR"/>
+        </w:rPr>
+        <w:t>Id_</w:t>
+      </w:r>
+      <w:r>
+        <w:rPr>
+          <w:rFonts w:ascii="Times New Roman" w:eastAsia="Times New Roman" w:hAnsi="Times New Roman" w:cs="Times New Roman"/>
+          <w:sz w:val="24"/>
+          <w:szCs w:val="24"/>
+          <w:lang w:eastAsia="pt-BR"/>
+        </w:rPr>
+        <w:t>contrato</w:t>
+      </w:r>
+      <w:proofErr w:type="spellEnd"/>
+      <w:r>
+        <w:rPr>
+          <w:rFonts w:ascii="Times New Roman" w:eastAsia="Times New Roman" w:hAnsi="Times New Roman" w:cs="Times New Roman"/>
+          <w:sz w:val="24"/>
+          <w:szCs w:val="24"/>
+          <w:lang w:eastAsia="pt-BR"/>
+        </w:rPr>
+        <w:t xml:space="preserve"> (PK);</w:t>
+      </w:r>
+    </w:p>
+    <w:p>
+      <w:pPr>
+        <w:numPr>
+          <w:ilvl w:val="3"/>
+          <w:numId w:val="1"/>
+        </w:numPr>
+        <w:spacing w:before="100" w:beforeAutospacing="1" w:after="100" w:afterAutospacing="1" w:line="240" w:lineRule="auto"/>
+        <w:rPr>
+          <w:rFonts w:ascii="Times New Roman" w:eastAsia="Times New Roman" w:hAnsi="Times New Roman" w:cs="Times New Roman"/>
+          <w:sz w:val="24"/>
+          <w:szCs w:val="24"/>
+          <w:lang w:eastAsia="pt-BR"/>
+        </w:rPr>
+      </w:pPr>
+      <w:r>
+        <w:rPr>
+          <w:rFonts w:ascii="Times New Roman" w:eastAsia="Times New Roman" w:hAnsi="Times New Roman" w:cs="Times New Roman"/>
+          <w:sz w:val="24"/>
+          <w:szCs w:val="24"/>
+          <w:lang w:eastAsia="pt-BR"/>
+        </w:rPr>
+        <w:t>Carga horária semana</w:t>
+      </w:r>
+      <w:r>
+        <w:rPr>
+          <w:rFonts w:ascii="Times New Roman" w:eastAsia="Times New Roman" w:hAnsi="Times New Roman" w:cs="Times New Roman"/>
+          <w:sz w:val="24"/>
+          <w:szCs w:val="24"/>
+          <w:lang w:eastAsia="pt-BR"/>
+        </w:rPr>
+        <w:t>;</w:t>
+      </w:r>
+    </w:p>
+    <w:p>
+      <w:pPr>
+        <w:numPr>
+          <w:ilvl w:val="3"/>
+          <w:numId w:val="1"/>
+        </w:numPr>
+        <w:spacing w:before="100" w:beforeAutospacing="1" w:after="100" w:afterAutospacing="1" w:line="240" w:lineRule="auto"/>
+        <w:rPr>
+          <w:rFonts w:ascii="Times New Roman" w:eastAsia="Times New Roman" w:hAnsi="Times New Roman" w:cs="Times New Roman"/>
+          <w:sz w:val="24"/>
+          <w:szCs w:val="24"/>
+          <w:lang w:eastAsia="pt-BR"/>
+        </w:rPr>
+      </w:pPr>
+      <w:r>
+        <w:t>Tipo de Vínculo</w:t>
+      </w:r>
+      <w:r>
+        <w:rPr>
+          <w:rFonts w:ascii="Times New Roman" w:eastAsia="Times New Roman" w:hAnsi="Times New Roman" w:cs="Times New Roman"/>
+          <w:sz w:val="24"/>
+          <w:szCs w:val="24"/>
+          <w:lang w:eastAsia="pt-BR"/>
+        </w:rPr>
+        <w:t>;</w:t>
+      </w:r>
+    </w:p>
+    <w:p>
+      <w:pPr>
+        <w:numPr>
+          <w:ilvl w:val="2"/>
+          <w:numId w:val="1"/>
+        </w:numPr>
+        <w:spacing w:before="100" w:beforeAutospacing="1" w:after="100" w:afterAutospacing="1" w:line="240" w:lineRule="auto"/>
+        <w:rPr>
+          <w:rFonts w:ascii="Times New Roman" w:eastAsia="Times New Roman" w:hAnsi="Times New Roman" w:cs="Times New Roman"/>
+          <w:sz w:val="24"/>
+          <w:szCs w:val="24"/>
+          <w:lang w:eastAsia="pt-BR"/>
+        </w:rPr>
+      </w:pPr>
+    </w:p>
+    <w:p>
+      <w:pPr>
+        <w:numPr>
+          <w:ilvl w:val="2"/>
+          <w:numId w:val="1"/>
+        </w:numPr>
+        <w:spacing w:before="100" w:beforeAutospacing="1" w:after="100" w:afterAutospacing="1" w:line="240" w:lineRule="auto"/>
+        <w:rPr>
+          <w:rFonts w:ascii="Times New Roman" w:eastAsia="Times New Roman" w:hAnsi="Times New Roman" w:cs="Times New Roman"/>
+          <w:sz w:val="24"/>
+          <w:szCs w:val="24"/>
+          <w:lang w:eastAsia="pt-BR"/>
+        </w:rPr>
+      </w:pPr>
     </w:p>
     <w:p>
       <w:pPr>
@@ -391,6 +1408,130 @@
     </w:p>
     <w:p>
       <w:pPr>
+        <w:spacing w:before="100" w:beforeAutospacing="1" w:after="100" w:afterAutospacing="1" w:line="240" w:lineRule="auto"/>
+        <w:rPr>
+          <w:rFonts w:ascii="Times New Roman" w:eastAsia="Times New Roman" w:hAnsi="Times New Roman" w:cs="Times New Roman"/>
+          <w:sz w:val="24"/>
+          <w:szCs w:val="24"/>
+          <w:lang w:eastAsia="pt-BR"/>
+        </w:rPr>
+      </w:pPr>
+      <w:proofErr w:type="gramStart"/>
+      <w:r>
+        <w:rPr>
+          <w:rFonts w:ascii="Times New Roman" w:eastAsia="Times New Roman" w:hAnsi="Times New Roman" w:cs="Times New Roman"/>
+          <w:sz w:val="24"/>
+          <w:szCs w:val="24"/>
+          <w:lang w:eastAsia="pt-BR"/>
+        </w:rPr>
+        <w:t>ALUNO(</w:t>
+      </w:r>
+      <w:proofErr w:type="gramEnd"/>
+      <w:r>
+        <w:rPr>
+          <w:rFonts w:ascii="Times New Roman" w:eastAsia="Times New Roman" w:hAnsi="Times New Roman" w:cs="Times New Roman"/>
+          <w:sz w:val="24"/>
+          <w:szCs w:val="24"/>
+          <w:lang w:eastAsia="pt-BR"/>
+        </w:rPr>
+        <w:t>1) possui (1)PRONTUÁRIO</w:t>
+      </w:r>
+    </w:p>
+    <w:p>
+      <w:pPr>
+        <w:spacing w:before="100" w:beforeAutospacing="1" w:after="100" w:afterAutospacing="1" w:line="240" w:lineRule="auto"/>
+        <w:rPr>
+          <w:rFonts w:ascii="Times New Roman" w:eastAsia="Times New Roman" w:hAnsi="Times New Roman" w:cs="Times New Roman"/>
+          <w:sz w:val="24"/>
+          <w:szCs w:val="24"/>
+          <w:lang w:eastAsia="pt-BR"/>
+        </w:rPr>
+      </w:pPr>
+      <w:proofErr w:type="gramStart"/>
+      <w:r>
+        <w:rPr>
+          <w:rFonts w:ascii="Times New Roman" w:eastAsia="Times New Roman" w:hAnsi="Times New Roman" w:cs="Times New Roman"/>
+          <w:sz w:val="24"/>
+          <w:szCs w:val="24"/>
+          <w:lang w:eastAsia="pt-BR"/>
+        </w:rPr>
+        <w:t>ALUNO(</w:t>
+      </w:r>
+      <w:proofErr w:type="gramEnd"/>
+      <w:r>
+        <w:rPr>
+          <w:rFonts w:ascii="Times New Roman" w:eastAsia="Times New Roman" w:hAnsi="Times New Roman" w:cs="Times New Roman"/>
+          <w:sz w:val="24"/>
+          <w:szCs w:val="24"/>
+          <w:lang w:eastAsia="pt-BR"/>
+        </w:rPr>
+        <w:t>N) faz (1)Curso</w:t>
+      </w:r>
+    </w:p>
+    <w:p>
+      <w:pPr>
+        <w:spacing w:before="100" w:beforeAutospacing="1" w:after="100" w:afterAutospacing="1" w:line="240" w:lineRule="auto"/>
+        <w:rPr>
+          <w:rFonts w:ascii="Times New Roman" w:eastAsia="Times New Roman" w:hAnsi="Times New Roman" w:cs="Times New Roman"/>
+          <w:sz w:val="24"/>
+          <w:szCs w:val="24"/>
+          <w:lang w:eastAsia="pt-BR"/>
+        </w:rPr>
+      </w:pPr>
+      <w:r>
+        <w:rPr>
+          <w:rFonts w:ascii="Times New Roman" w:eastAsia="Times New Roman" w:hAnsi="Times New Roman" w:cs="Times New Roman"/>
+          <w:sz w:val="24"/>
+          <w:szCs w:val="24"/>
+          <w:lang w:eastAsia="pt-BR"/>
+        </w:rPr>
+        <w:t>PROFESSOR (N) leciona (</w:t>
+      </w:r>
+      <w:proofErr w:type="gramStart"/>
+      <w:r>
+        <w:rPr>
+          <w:rFonts w:ascii="Times New Roman" w:eastAsia="Times New Roman" w:hAnsi="Times New Roman" w:cs="Times New Roman"/>
+          <w:sz w:val="24"/>
+          <w:szCs w:val="24"/>
+          <w:lang w:eastAsia="pt-BR"/>
+        </w:rPr>
+        <w:t>M)CURSO</w:t>
+      </w:r>
+      <w:proofErr w:type="gramEnd"/>
+    </w:p>
+    <w:p>
+      <w:pPr>
+        <w:spacing w:before="100" w:beforeAutospacing="1" w:after="100" w:afterAutospacing="1" w:line="240" w:lineRule="auto"/>
+        <w:rPr>
+          <w:rFonts w:ascii="Times New Roman" w:eastAsia="Times New Roman" w:hAnsi="Times New Roman" w:cs="Times New Roman"/>
+          <w:sz w:val="24"/>
+          <w:szCs w:val="24"/>
+          <w:lang w:eastAsia="pt-BR"/>
+        </w:rPr>
+      </w:pPr>
+      <w:proofErr w:type="gramStart"/>
+      <w:r>
+        <w:rPr>
+          <w:rFonts w:ascii="Times New Roman" w:eastAsia="Times New Roman" w:hAnsi="Times New Roman" w:cs="Times New Roman"/>
+          <w:sz w:val="24"/>
+          <w:szCs w:val="24"/>
+          <w:lang w:eastAsia="pt-BR"/>
+        </w:rPr>
+        <w:t>PROFESSOR(</w:t>
+      </w:r>
+      <w:proofErr w:type="gramEnd"/>
+      <w:r>
+        <w:rPr>
+          <w:rFonts w:ascii="Times New Roman" w:eastAsia="Times New Roman" w:hAnsi="Times New Roman" w:cs="Times New Roman"/>
+          <w:sz w:val="24"/>
+          <w:szCs w:val="24"/>
+          <w:lang w:eastAsia="pt-BR"/>
+        </w:rPr>
+        <w:t>1) possui (1)CONTRATO</w:t>
+      </w:r>
+    </w:p>
+    <w:p>
+      <w:pPr>
         <w:numPr>
           <w:ilvl w:val="1"/>
           <w:numId w:val="1"/>
@@ -480,8 +1621,6 @@
         </w:rPr>
         <w:t>Diagrama Entidade-Relacionamento (DER)</w:t>
       </w:r>
-      <w:bookmarkStart w:id="0" w:name="_GoBack"/>
-      <w:bookmarkEnd w:id="0"/>
     </w:p>
     <w:p>
       <w:pPr>
@@ -1873,7 +3012,7 @@
         <w:sz w:val="20"/>
       </w:rPr>
     </w:lvl>
-    <w:lvl w:ilvl="2" w:tentative="1">
+    <w:lvl w:ilvl="2">
       <w:start w:val="1"/>
       <w:numFmt w:val="decimal"/>
       <w:lvlText w:val="%3."/>
@@ -1885,7 +3024,7 @@
         <w:ind w:left="2160" w:hanging="360"/>
       </w:pPr>
     </w:lvl>
-    <w:lvl w:ilvl="3" w:tentative="1">
+    <w:lvl w:ilvl="3">
       <w:start w:val="1"/>
       <w:numFmt w:val="decimal"/>
       <w:lvlText w:val="%4."/>

</xml_diff>